<commit_message>
mod index, style, docs
</commit_message>
<xml_diff>
--- a/documets/Техническое задание проекта/Техническое задание BAS.docx
+++ b/documets/Техническое задание проекта/Техническое задание BAS.docx
@@ -41,21 +41,7 @@
         <w:rPr>
           <w:szCs w:val="28"/>
         </w:rPr>
-        <w:t xml:space="preserve">«Череповецкий </w:t>
-      </w:r>
-      <w:proofErr w:type="spellStart"/>
-      <w:r>
-        <w:rPr>
-          <w:szCs w:val="28"/>
-        </w:rPr>
-        <w:t>лесомеханический</w:t>
-      </w:r>
-      <w:proofErr w:type="spellEnd"/>
-      <w:r>
-        <w:rPr>
-          <w:szCs w:val="28"/>
-        </w:rPr>
-        <w:t xml:space="preserve"> техникум им. В.П. Чкалова»</w:t>
+        <w:t>«Череповецкий лесомеханический техникум им. В.П. Чкалова»</w:t>
       </w:r>
     </w:p>
     <w:p>
@@ -1371,7 +1357,6 @@
       <w:r>
         <w:t xml:space="preserve"> «</w:t>
       </w:r>
-      <w:proofErr w:type="spellStart"/>
       <w:r>
         <w:rPr>
           <w:lang w:val="en-US"/>
@@ -1390,7 +1375,6 @@
         </w:rPr>
         <w:t>System</w:t>
       </w:r>
-      <w:proofErr w:type="spellEnd"/>
       <w:r>
         <w:t>»</w:t>
       </w:r>
@@ -2364,7 +2348,10 @@
         <w:ind w:left="1068"/>
       </w:pPr>
       <w:r>
-        <w:t>Кредиторская задолженность.</w:t>
+        <w:t>Выданные кредиты</w:t>
+      </w:r>
+      <w:r>
+        <w:t>.</w:t>
       </w:r>
     </w:p>
     <w:p>
@@ -2676,14 +2663,27 @@
       <w:r>
         <w:t xml:space="preserve">Таблица </w:t>
       </w:r>
-      <w:fldSimple w:instr=" SEQ Таблица \* ARABIC ">
-        <w:r>
-          <w:rPr>
-            <w:noProof/>
-          </w:rPr>
-          <w:t>1</w:t>
-        </w:r>
-      </w:fldSimple>
+      <w:r>
+        <w:fldChar w:fldCharType="begin"/>
+      </w:r>
+      <w:r>
+        <w:instrText xml:space="preserve"> SEQ Таблица \* ARABIC </w:instrText>
+      </w:r>
+      <w:r>
+        <w:fldChar w:fldCharType="separate"/>
+      </w:r>
+      <w:r>
+        <w:rPr>
+          <w:noProof/>
+        </w:rPr>
+        <w:t>1</w:t>
+      </w:r>
+      <w:r>
+        <w:rPr>
+          <w:noProof/>
+        </w:rPr>
+        <w:fldChar w:fldCharType="end"/>
+      </w:r>
       <w:r>
         <w:t xml:space="preserve"> - </w:t>
       </w:r>
@@ -2876,23 +2876,7 @@
               <w:ind w:firstLine="0"/>
             </w:pPr>
             <w:r>
-              <w:t xml:space="preserve">2 или 4х-ядерный, с частотой 2000 </w:t>
-            </w:r>
-            <w:proofErr w:type="spellStart"/>
-            <w:r>
-              <w:t>MHz</w:t>
-            </w:r>
-            <w:proofErr w:type="spellEnd"/>
-            <w:r>
-              <w:t xml:space="preserve"> </w:t>
-            </w:r>
-            <w:proofErr w:type="spellStart"/>
-            <w:r>
-              <w:t>MHz</w:t>
-            </w:r>
-            <w:proofErr w:type="spellEnd"/>
-            <w:r>
-              <w:t xml:space="preserve"> или выше</w:t>
+              <w:t>2 или 4х-ядерный, с частотой 2000 MHz MHz или выше</w:t>
             </w:r>
           </w:p>
         </w:tc>

</xml_diff>

<commit_message>
added ModelBAS.mwb - log model db, edited docs
</commit_message>
<xml_diff>
--- a/documets/Техническое задание проекта/Техническое задание BAS.docx
+++ b/documets/Техническое задание проекта/Техническое задание BAS.docx
@@ -2663,27 +2663,14 @@
       <w:r>
         <w:t xml:space="preserve">Таблица </w:t>
       </w:r>
-      <w:r>
-        <w:fldChar w:fldCharType="begin"/>
-      </w:r>
-      <w:r>
-        <w:instrText xml:space="preserve"> SEQ Таблица \* ARABIC </w:instrText>
-      </w:r>
-      <w:r>
-        <w:fldChar w:fldCharType="separate"/>
-      </w:r>
-      <w:r>
-        <w:rPr>
-          <w:noProof/>
-        </w:rPr>
-        <w:t>1</w:t>
-      </w:r>
-      <w:r>
-        <w:rPr>
-          <w:noProof/>
-        </w:rPr>
-        <w:fldChar w:fldCharType="end"/>
-      </w:r>
+      <w:fldSimple w:instr=" SEQ Таблица \* ARABIC ">
+        <w:r>
+          <w:rPr>
+            <w:noProof/>
+          </w:rPr>
+          <w:t>1</w:t>
+        </w:r>
+      </w:fldSimple>
       <w:r>
         <w:t xml:space="preserve"> - </w:t>
       </w:r>

</xml_diff>